<commit_message>
Added to the description of part 2 and added screenshots.
</commit_message>
<xml_diff>
--- a/Part 2 Documents/Part2_Description.docx
+++ b/Part 2 Documents/Part2_Description.docx
@@ -93,9 +93,84 @@
         <w:rPr>
           <w:rFonts w:ascii="Times New Roman" w:hAnsi="Times New Roman" w:cs="Times New Roman"/>
         </w:rPr>
-        <w:t xml:space="preserve">Arithmetic Absolute (BRA), and Branch Arithmetic Relative (BRR). We had to be able to branch based on if a condition was true which we would check using the STAT register. If a branch was unconditional we would have to take it but wouldn’t have to compare the STAT register. To add the branches we were given a file called </w:t>
+        <w:t>Arithmetic Absolute (BRA), and Branch Arithmetic Relative (BRR). We had to be able to branch based on if a condition was true which we would check</w:t>
+      </w:r>
+      <w:r>
+        <w:rPr>
+          <w:rFonts w:ascii="Times New Roman" w:hAnsi="Times New Roman" w:cs="Times New Roman"/>
+        </w:rPr>
+        <w:t>ed</w:t>
+      </w:r>
+      <w:r>
+        <w:rPr>
+          <w:rFonts w:ascii="Times New Roman" w:hAnsi="Times New Roman" w:cs="Times New Roman"/>
+        </w:rPr>
+        <w:t xml:space="preserve"> using the STAT register. </w:t>
+      </w:r>
+      <w:r>
+        <w:rPr>
+          <w:rFonts w:ascii="Times New Roman" w:hAnsi="Times New Roman" w:cs="Times New Roman"/>
+        </w:rPr>
+        <w:t xml:space="preserve">If we were in a positive branch instruction (BRA or BRR), we would take the branch only if the zero bit of the STAT register is set to 1.  On the other hand, for negative branch instructions (BNE or BNR), we take the branch only if the zero bit of the STAT register is set to 0.  </w:t>
+      </w:r>
+      <w:r>
+        <w:rPr>
+          <w:rFonts w:ascii="Times New Roman" w:hAnsi="Times New Roman" w:cs="Times New Roman"/>
+        </w:rPr>
+        <w:t>Taking a branch involved changing the program counter to a new value relatively</w:t>
+      </w:r>
+      <w:r>
+        <w:rPr>
+          <w:rFonts w:ascii="Times New Roman" w:hAnsi="Times New Roman" w:cs="Times New Roman"/>
+        </w:rPr>
+        <w:t xml:space="preserve"> (BRR or BNR)</w:t>
+      </w:r>
+      <w:r>
+        <w:rPr>
+          <w:rFonts w:ascii="Times New Roman" w:hAnsi="Times New Roman" w:cs="Times New Roman"/>
+        </w:rPr>
+        <w:t xml:space="preserve"> or absolutely</w:t>
+      </w:r>
+      <w:r>
+        <w:rPr>
+          <w:rFonts w:ascii="Times New Roman" w:hAnsi="Times New Roman" w:cs="Times New Roman"/>
+        </w:rPr>
+        <w:t xml:space="preserve"> (BNE or BNR)</w:t>
+      </w:r>
+      <w:r>
+        <w:rPr>
+          <w:rFonts w:ascii="Times New Roman" w:hAnsi="Times New Roman" w:cs="Times New Roman"/>
+        </w:rPr>
+        <w:t xml:space="preserve"> depending on the branch type.  If a branch is not taken, the program counter does not change until the beginning of the next instruction.</w:t>
+      </w:r>
+    </w:p>
+    <w:p>
+      <w:pPr>
+        <w:rPr>
+          <w:rFonts w:ascii="Times New Roman" w:hAnsi="Times New Roman" w:cs="Times New Roman"/>
+        </w:rPr>
+      </w:pPr>
+    </w:p>
+    <w:p>
+      <w:pPr>
+        <w:rPr>
+          <w:rFonts w:ascii="Times New Roman" w:hAnsi="Times New Roman" w:cs="Times New Roman"/>
+        </w:rPr>
+      </w:pPr>
+      <w:r>
+        <w:rPr>
+          <w:rFonts w:ascii="Times New Roman" w:hAnsi="Times New Roman" w:cs="Times New Roman"/>
+        </w:rPr>
+        <w:t xml:space="preserve">The logic to change the program counter for branching was given in </w:t>
+      </w:r>
+      <w:r>
+        <w:rPr>
+          <w:rFonts w:ascii="Times New Roman" w:hAnsi="Times New Roman" w:cs="Times New Roman"/>
+        </w:rPr>
+        <w:t xml:space="preserve">a file called </w:t>
       </w:r>
       <w:proofErr w:type="spellStart"/>
+      <w:proofErr w:type="gramStart"/>
       <w:r>
         <w:rPr>
           <w:rFonts w:ascii="Times New Roman" w:hAnsi="Times New Roman" w:cs="Times New Roman"/>
@@ -103,13 +178,71 @@
         <w:t>Br.v</w:t>
       </w:r>
       <w:proofErr w:type="spellEnd"/>
-      <w:r>
-        <w:rPr>
-          <w:rFonts w:ascii="Times New Roman" w:hAnsi="Times New Roman" w:cs="Times New Roman"/>
-        </w:rPr>
-        <w:t xml:space="preserve"> that was used to calculate the location of the branch and would then send it to the program counter. The program counter (PC) was held in </w:t>
+      <w:proofErr w:type="gramEnd"/>
+      <w:r>
+        <w:rPr>
+          <w:rFonts w:ascii="Times New Roman" w:hAnsi="Times New Roman" w:cs="Times New Roman"/>
+        </w:rPr>
+        <w:t xml:space="preserve"> that was used to calculate the location of the branch and would then send it to the program counter.</w:t>
+      </w:r>
+      <w:r>
+        <w:rPr>
+          <w:rFonts w:ascii="Times New Roman" w:hAnsi="Times New Roman" w:cs="Times New Roman"/>
+        </w:rPr>
+        <w:t xml:space="preserve">  </w:t>
       </w:r>
       <w:proofErr w:type="spellStart"/>
+      <w:proofErr w:type="gramStart"/>
+      <w:r>
+        <w:rPr>
+          <w:rFonts w:ascii="Times New Roman" w:hAnsi="Times New Roman" w:cs="Times New Roman"/>
+        </w:rPr>
+        <w:t>Br.v</w:t>
+      </w:r>
+      <w:proofErr w:type="spellEnd"/>
+      <w:proofErr w:type="gramEnd"/>
+      <w:r>
+        <w:rPr>
+          <w:rFonts w:ascii="Times New Roman" w:hAnsi="Times New Roman" w:cs="Times New Roman"/>
+        </w:rPr>
+        <w:t xml:space="preserve"> took as input </w:t>
+      </w:r>
+      <w:proofErr w:type="spellStart"/>
+      <w:r>
+        <w:rPr>
+          <w:rFonts w:ascii="Times New Roman" w:hAnsi="Times New Roman" w:cs="Times New Roman"/>
+        </w:rPr>
+        <w:t>br_sel</w:t>
+      </w:r>
+      <w:proofErr w:type="spellEnd"/>
+      <w:r>
+        <w:rPr>
+          <w:rFonts w:ascii="Times New Roman" w:hAnsi="Times New Roman" w:cs="Times New Roman"/>
+        </w:rPr>
+        <w:t xml:space="preserve"> from our </w:t>
+      </w:r>
+      <w:proofErr w:type="spellStart"/>
+      <w:r>
+        <w:rPr>
+          <w:rFonts w:ascii="Times New Roman" w:hAnsi="Times New Roman" w:cs="Times New Roman"/>
+        </w:rPr>
+        <w:t>ctrl.v</w:t>
+      </w:r>
+      <w:proofErr w:type="spellEnd"/>
+      <w:r>
+        <w:rPr>
+          <w:rFonts w:ascii="Times New Roman" w:hAnsi="Times New Roman" w:cs="Times New Roman"/>
+        </w:rPr>
+        <w:t xml:space="preserve"> file which determined if the program counter would be modified in a relative or absolute calculation.  T</w:t>
+      </w:r>
+      <w:r>
+        <w:rPr>
+          <w:rFonts w:ascii="Times New Roman" w:hAnsi="Times New Roman" w:cs="Times New Roman"/>
+        </w:rPr>
+        <w:t xml:space="preserve">he program counter (PC) was held in </w:t>
+      </w:r>
+      <w:proofErr w:type="spellStart"/>
+      <w:proofErr w:type="gramStart"/>
       <w:r>
         <w:rPr>
           <w:rFonts w:ascii="Times New Roman" w:hAnsi="Times New Roman" w:cs="Times New Roman"/>
@@ -117,13 +250,118 @@
         <w:t>PC.v</w:t>
       </w:r>
       <w:proofErr w:type="spellEnd"/>
-      <w:r>
-        <w:rPr>
-          <w:rFonts w:ascii="Times New Roman" w:hAnsi="Times New Roman" w:cs="Times New Roman"/>
-        </w:rPr>
-        <w:t xml:space="preserve">, another file we were give, it would control if a branch was taken or the PC was only incremented. When we started this section of the project we added all the new files we were given to the </w:t>
+      <w:proofErr w:type="gramEnd"/>
+      <w:r>
+        <w:rPr>
+          <w:rFonts w:ascii="Times New Roman" w:hAnsi="Times New Roman" w:cs="Times New Roman"/>
+        </w:rPr>
+        <w:t>, another file we were give</w:t>
+      </w:r>
+      <w:r>
+        <w:rPr>
+          <w:rFonts w:ascii="Times New Roman" w:hAnsi="Times New Roman" w:cs="Times New Roman"/>
+        </w:rPr>
+        <w:t>n</w:t>
+      </w:r>
+      <w:r>
+        <w:rPr>
+          <w:rFonts w:ascii="Times New Roman" w:hAnsi="Times New Roman" w:cs="Times New Roman"/>
+        </w:rPr>
+        <w:t xml:space="preserve">.  </w:t>
       </w:r>
       <w:proofErr w:type="spellStart"/>
+      <w:proofErr w:type="gramStart"/>
+      <w:r>
+        <w:rPr>
+          <w:rFonts w:ascii="Times New Roman" w:hAnsi="Times New Roman" w:cs="Times New Roman"/>
+        </w:rPr>
+        <w:t>PC.v</w:t>
+      </w:r>
+      <w:proofErr w:type="spellEnd"/>
+      <w:proofErr w:type="gramEnd"/>
+      <w:r>
+        <w:rPr>
+          <w:rFonts w:ascii="Times New Roman" w:hAnsi="Times New Roman" w:cs="Times New Roman"/>
+        </w:rPr>
+        <w:t xml:space="preserve"> </w:t>
+      </w:r>
+      <w:r>
+        <w:rPr>
+          <w:rFonts w:ascii="Times New Roman" w:hAnsi="Times New Roman" w:cs="Times New Roman"/>
+        </w:rPr>
+        <w:t>c</w:t>
+      </w:r>
+      <w:r>
+        <w:rPr>
+          <w:rFonts w:ascii="Times New Roman" w:hAnsi="Times New Roman" w:cs="Times New Roman"/>
+        </w:rPr>
+        <w:t>ontrol</w:t>
+      </w:r>
+      <w:r>
+        <w:rPr>
+          <w:rFonts w:ascii="Times New Roman" w:hAnsi="Times New Roman" w:cs="Times New Roman"/>
+        </w:rPr>
+        <w:t>s</w:t>
+      </w:r>
+      <w:r>
+        <w:rPr>
+          <w:rFonts w:ascii="Times New Roman" w:hAnsi="Times New Roman" w:cs="Times New Roman"/>
+        </w:rPr>
+        <w:t xml:space="preserve"> if a branch </w:t>
+      </w:r>
+      <w:r>
+        <w:rPr>
+          <w:rFonts w:ascii="Times New Roman" w:hAnsi="Times New Roman" w:cs="Times New Roman"/>
+        </w:rPr>
+        <w:t>is</w:t>
+      </w:r>
+      <w:r>
+        <w:rPr>
+          <w:rFonts w:ascii="Times New Roman" w:hAnsi="Times New Roman" w:cs="Times New Roman"/>
+        </w:rPr>
+        <w:t xml:space="preserve"> taken or the PC was only incremented</w:t>
+      </w:r>
+      <w:r>
+        <w:rPr>
+          <w:rFonts w:ascii="Times New Roman" w:hAnsi="Times New Roman" w:cs="Times New Roman"/>
+        </w:rPr>
+        <w:t xml:space="preserve"> based on the input </w:t>
+      </w:r>
+      <w:proofErr w:type="spellStart"/>
+      <w:r>
+        <w:rPr>
+          <w:rFonts w:ascii="Times New Roman" w:hAnsi="Times New Roman" w:cs="Times New Roman"/>
+        </w:rPr>
+        <w:t>pc_sel</w:t>
+      </w:r>
+      <w:proofErr w:type="spellEnd"/>
+      <w:r>
+        <w:rPr>
+          <w:rFonts w:ascii="Times New Roman" w:hAnsi="Times New Roman" w:cs="Times New Roman"/>
+        </w:rPr>
+        <w:t xml:space="preserve"> whose value is set in our </w:t>
+      </w:r>
+      <w:proofErr w:type="spellStart"/>
+      <w:r>
+        <w:rPr>
+          <w:rFonts w:ascii="Times New Roman" w:hAnsi="Times New Roman" w:cs="Times New Roman"/>
+        </w:rPr>
+        <w:t>ctrl.v</w:t>
+      </w:r>
+      <w:proofErr w:type="spellEnd"/>
+      <w:r>
+        <w:rPr>
+          <w:rFonts w:ascii="Times New Roman" w:hAnsi="Times New Roman" w:cs="Times New Roman"/>
+        </w:rPr>
+        <w:t xml:space="preserve"> file.</w:t>
+      </w:r>
+      <w:r>
+        <w:rPr>
+          <w:rFonts w:ascii="Times New Roman" w:hAnsi="Times New Roman" w:cs="Times New Roman"/>
+        </w:rPr>
+        <w:t xml:space="preserve"> When we started this section of the project we added all the new files we were given to the </w:t>
+      </w:r>
+      <w:proofErr w:type="spellStart"/>
       <w:r>
         <w:rPr>
           <w:rFonts w:ascii="Times New Roman" w:hAnsi="Times New Roman" w:cs="Times New Roman"/>
@@ -135,7 +373,27 @@
         <w:rPr>
           <w:rFonts w:ascii="Times New Roman" w:hAnsi="Times New Roman" w:cs="Times New Roman"/>
         </w:rPr>
-        <w:t xml:space="preserve"> file as new module instantiations and then connected the inputs and outputs via wires. </w:t>
+        <w:t xml:space="preserve"> file as new module instantiations and then connected the inputs and outputs via wires.  </w:t>
+      </w:r>
+      <w:r>
+        <w:rPr>
+          <w:rFonts w:ascii="Times New Roman" w:hAnsi="Times New Roman" w:cs="Times New Roman"/>
+        </w:rPr>
+        <w:t xml:space="preserve">Among the new files was the </w:t>
+      </w:r>
+      <w:proofErr w:type="spellStart"/>
+      <w:r>
+        <w:rPr>
+          <w:rFonts w:ascii="Times New Roman" w:hAnsi="Times New Roman" w:cs="Times New Roman"/>
+        </w:rPr>
+        <w:t>imem.data</w:t>
+      </w:r>
+      <w:proofErr w:type="spellEnd"/>
+      <w:r>
+        <w:rPr>
+          <w:rFonts w:ascii="Times New Roman" w:hAnsi="Times New Roman" w:cs="Times New Roman"/>
+        </w:rPr>
+        <w:t xml:space="preserve"> file which provided instructions to test our implementation.  These instructions were run,</w:t>
       </w:r>
       <w:bookmarkStart w:id="0" w:name="_GoBack"/>
       <w:bookmarkEnd w:id="0"/>
@@ -143,7 +401,21 @@
         <w:rPr>
           <w:rFonts w:ascii="Times New Roman" w:hAnsi="Times New Roman" w:cs="Times New Roman"/>
         </w:rPr>
-        <w:t xml:space="preserve"> </w:t>
+        <w:t xml:space="preserve"> and the outputs matched those expected as indicated in the comments from the </w:t>
+      </w:r>
+      <w:proofErr w:type="spellStart"/>
+      <w:r>
+        <w:rPr>
+          <w:rFonts w:ascii="Times New Roman" w:hAnsi="Times New Roman" w:cs="Times New Roman"/>
+        </w:rPr>
+        <w:t>imem.data</w:t>
+      </w:r>
+      <w:proofErr w:type="spellEnd"/>
+      <w:r>
+        <w:rPr>
+          <w:rFonts w:ascii="Times New Roman" w:hAnsi="Times New Roman" w:cs="Times New Roman"/>
+        </w:rPr>
+        <w:t xml:space="preserve"> file.</w:t>
       </w:r>
     </w:p>
     <w:sectPr>

</xml_diff>

<commit_message>
Changed names of documentation
</commit_message>
<xml_diff>
--- a/Part 2 Documents/Part2_Description.docx
+++ b/Part 2 Documents/Part2_Description.docx
@@ -393,30 +393,30 @@
         <w:rPr>
           <w:rFonts w:ascii="Times New Roman" w:hAnsi="Times New Roman" w:cs="Times New Roman"/>
         </w:rPr>
-        <w:t xml:space="preserve"> file which provided instructions to test our implementation.  These instructions were run,</w:t>
+        <w:t xml:space="preserve"> file which provided instructions to test our implementation.  These instructions were run, and the outputs matched those expected as indicated in the comments from the </w:t>
+      </w:r>
+      <w:proofErr w:type="spellStart"/>
+      <w:r>
+        <w:rPr>
+          <w:rFonts w:ascii="Times New Roman" w:hAnsi="Times New Roman" w:cs="Times New Roman"/>
+        </w:rPr>
+        <w:t>imem.data</w:t>
+      </w:r>
+      <w:proofErr w:type="spellEnd"/>
+      <w:r>
+        <w:rPr>
+          <w:rFonts w:ascii="Times New Roman" w:hAnsi="Times New Roman" w:cs="Times New Roman"/>
+        </w:rPr>
+        <w:t xml:space="preserve"> file.</w:t>
+      </w:r>
+      <w:r>
+        <w:rPr>
+          <w:rFonts w:ascii="Times New Roman" w:hAnsi="Times New Roman" w:cs="Times New Roman"/>
+        </w:rPr>
+        <w:t xml:space="preserve"> </w:t>
       </w:r>
       <w:bookmarkStart w:id="0" w:name="_GoBack"/>
       <w:bookmarkEnd w:id="0"/>
-      <w:r>
-        <w:rPr>
-          <w:rFonts w:ascii="Times New Roman" w:hAnsi="Times New Roman" w:cs="Times New Roman"/>
-        </w:rPr>
-        <w:t xml:space="preserve"> and the outputs matched those expected as indicated in the comments from the </w:t>
-      </w:r>
-      <w:proofErr w:type="spellStart"/>
-      <w:r>
-        <w:rPr>
-          <w:rFonts w:ascii="Times New Roman" w:hAnsi="Times New Roman" w:cs="Times New Roman"/>
-        </w:rPr>
-        <w:t>imem.data</w:t>
-      </w:r>
-      <w:proofErr w:type="spellEnd"/>
-      <w:r>
-        <w:rPr>
-          <w:rFonts w:ascii="Times New Roman" w:hAnsi="Times New Roman" w:cs="Times New Roman"/>
-        </w:rPr>
-        <w:t xml:space="preserve"> file.</w:t>
-      </w:r>
     </w:p>
     <w:sectPr>
       <w:pgSz w:w="12240" w:h="15840"/>

</xml_diff>